<commit_message>
Unsaved changes, minor edits for uniformity
</commit_message>
<xml_diff>
--- a/Classes/IS245/IS245 Course Learning Outcomes.docx
+++ b/Classes/IS245/IS245 Course Learning Outcomes.docx
@@ -255,135 +255,168 @@
     <w:p>
       <w:pPr>
         <w:pStyle w:val="Default"/>
-        <w:rPr>
-          <w:sz w:val="20"/>
-          <w:szCs w:val="20"/>
-        </w:rPr>
-      </w:pPr>
-      <w:r>
-        <w:rPr>
-          <w:sz w:val="20"/>
-          <w:szCs w:val="20"/>
-        </w:rPr>
-        <w:t xml:space="preserve">1. Identify network attackers, attacks, different types of malicious software </w:t>
+        <w:numPr>
+          <w:ilvl w:val="0"/>
+          <w:numId w:val="1"/>
+        </w:numPr>
+        <w:rPr>
+          <w:sz w:val="20"/>
+          <w:szCs w:val="20"/>
+        </w:rPr>
+      </w:pPr>
+      <w:bookmarkStart w:id="0" w:name="_Hlk60899462"/>
+      <w:bookmarkStart w:id="1" w:name="_GoBack"/>
+      <w:r>
+        <w:rPr>
+          <w:sz w:val="20"/>
+          <w:szCs w:val="20"/>
+        </w:rPr>
+        <w:t xml:space="preserve">Identify network attackers, attacks, different types of malicious software </w:t>
       </w:r>
     </w:p>
     <w:p>
       <w:pPr>
         <w:pStyle w:val="Default"/>
-        <w:rPr>
-          <w:sz w:val="20"/>
-          <w:szCs w:val="20"/>
-        </w:rPr>
-      </w:pPr>
-      <w:r>
-        <w:rPr>
-          <w:sz w:val="20"/>
-          <w:szCs w:val="20"/>
-        </w:rPr>
-        <w:t xml:space="preserve">2. Identify network defense tools and how they can be used to defend against attackers </w:t>
+        <w:numPr>
+          <w:ilvl w:val="0"/>
+          <w:numId w:val="1"/>
+        </w:numPr>
+        <w:rPr>
+          <w:sz w:val="20"/>
+          <w:szCs w:val="20"/>
+        </w:rPr>
+      </w:pPr>
+      <w:r>
+        <w:rPr>
+          <w:sz w:val="20"/>
+          <w:szCs w:val="20"/>
+        </w:rPr>
+        <w:t xml:space="preserve">Identify network defense tools and how they can be used to defend against attackers </w:t>
       </w:r>
     </w:p>
     <w:p>
       <w:pPr>
         <w:pStyle w:val="Default"/>
-        <w:rPr>
-          <w:sz w:val="20"/>
-          <w:szCs w:val="20"/>
-        </w:rPr>
-      </w:pPr>
-      <w:r>
-        <w:rPr>
-          <w:sz w:val="20"/>
-          <w:szCs w:val="20"/>
-        </w:rPr>
-        <w:t xml:space="preserve">3. Develop a secure computer network plan incorporating key concepts of network defense strategies </w:t>
+        <w:numPr>
+          <w:ilvl w:val="0"/>
+          <w:numId w:val="1"/>
+        </w:numPr>
+        <w:rPr>
+          <w:sz w:val="20"/>
+          <w:szCs w:val="20"/>
+        </w:rPr>
+      </w:pPr>
+      <w:r>
+        <w:rPr>
+          <w:sz w:val="20"/>
+          <w:szCs w:val="20"/>
+        </w:rPr>
+        <w:t xml:space="preserve">Develop a secure computer network plan incorporating key concepts of network defense strategies </w:t>
       </w:r>
     </w:p>
     <w:p>
       <w:pPr>
         <w:pStyle w:val="Default"/>
-        <w:rPr>
-          <w:sz w:val="20"/>
-          <w:szCs w:val="20"/>
-        </w:rPr>
-      </w:pPr>
-      <w:r>
-        <w:rPr>
-          <w:sz w:val="20"/>
-          <w:szCs w:val="20"/>
-        </w:rPr>
-        <w:t xml:space="preserve">4. Explain how to access network and computer security policies and procedures via auditing </w:t>
+        <w:numPr>
+          <w:ilvl w:val="0"/>
+          <w:numId w:val="1"/>
+        </w:numPr>
+        <w:rPr>
+          <w:sz w:val="20"/>
+          <w:szCs w:val="20"/>
+        </w:rPr>
+      </w:pPr>
+      <w:r>
+        <w:rPr>
+          <w:sz w:val="20"/>
+          <w:szCs w:val="20"/>
+        </w:rPr>
+        <w:t xml:space="preserve">Explain how to access network and computer security policies and procedures via auditing </w:t>
       </w:r>
     </w:p>
     <w:p>
       <w:pPr>
         <w:pStyle w:val="Default"/>
-        <w:rPr>
-          <w:sz w:val="20"/>
-          <w:szCs w:val="20"/>
-        </w:rPr>
-      </w:pPr>
-      <w:r>
-        <w:rPr>
-          <w:sz w:val="20"/>
-          <w:szCs w:val="20"/>
-        </w:rPr>
-        <w:t xml:space="preserve">5. Identify elements of a cryptographic system </w:t>
+        <w:numPr>
+          <w:ilvl w:val="0"/>
+          <w:numId w:val="1"/>
+        </w:numPr>
+        <w:rPr>
+          <w:sz w:val="20"/>
+          <w:szCs w:val="20"/>
+        </w:rPr>
+      </w:pPr>
+      <w:r>
+        <w:rPr>
+          <w:sz w:val="20"/>
+          <w:szCs w:val="20"/>
+        </w:rPr>
+        <w:t xml:space="preserve">Identify elements of a cryptographic system </w:t>
       </w:r>
     </w:p>
     <w:p>
       <w:pPr>
         <w:pStyle w:val="Default"/>
-        <w:rPr>
-          <w:sz w:val="20"/>
-          <w:szCs w:val="20"/>
-        </w:rPr>
-      </w:pPr>
-      <w:r>
-        <w:rPr>
-          <w:sz w:val="20"/>
-          <w:szCs w:val="20"/>
-        </w:rPr>
-        <w:t xml:space="preserve">6. Explain how to effectively apply encryption tools, techniques and protocols </w:t>
+        <w:numPr>
+          <w:ilvl w:val="0"/>
+          <w:numId w:val="1"/>
+        </w:numPr>
+        <w:rPr>
+          <w:sz w:val="20"/>
+          <w:szCs w:val="20"/>
+        </w:rPr>
+      </w:pPr>
+      <w:r>
+        <w:rPr>
+          <w:sz w:val="20"/>
+          <w:szCs w:val="20"/>
+        </w:rPr>
+        <w:t xml:space="preserve">Explain how to effectively apply encryption tools, techniques and protocols </w:t>
       </w:r>
     </w:p>
     <w:p>
       <w:pPr>
         <w:pStyle w:val="Default"/>
-        <w:rPr>
-          <w:sz w:val="20"/>
-          <w:szCs w:val="20"/>
-        </w:rPr>
-      </w:pPr>
-      <w:r>
-        <w:rPr>
-          <w:sz w:val="20"/>
-          <w:szCs w:val="20"/>
-        </w:rPr>
-        <w:t xml:space="preserve">7. Differentiate between symmetric and asymmetric algorithms </w:t>
+        <w:numPr>
+          <w:ilvl w:val="0"/>
+          <w:numId w:val="1"/>
+        </w:numPr>
+        <w:rPr>
+          <w:sz w:val="20"/>
+          <w:szCs w:val="20"/>
+        </w:rPr>
+      </w:pPr>
+      <w:r>
+        <w:rPr>
+          <w:sz w:val="20"/>
+          <w:szCs w:val="20"/>
+        </w:rPr>
+        <w:t xml:space="preserve">Differentiate between symmetric and asymmetric algorithms </w:t>
       </w:r>
     </w:p>
     <w:p>
       <w:pPr>
         <w:pStyle w:val="Default"/>
-        <w:rPr>
-          <w:sz w:val="20"/>
-          <w:szCs w:val="20"/>
-        </w:rPr>
-      </w:pPr>
-      <w:r>
-        <w:rPr>
-          <w:sz w:val="20"/>
-          <w:szCs w:val="20"/>
-        </w:rPr>
-        <w:t xml:space="preserve">8. Describe how relevant US and State laws impact data ownership and legal issues relevant to security </w:t>
-      </w:r>
-    </w:p>
-    <w:p>
-      <w:bookmarkStart w:id="0" w:name="_GoBack"/>
-      <w:bookmarkEnd w:id="0"/>
-    </w:p>
+        <w:numPr>
+          <w:ilvl w:val="0"/>
+          <w:numId w:val="1"/>
+        </w:numPr>
+        <w:rPr>
+          <w:sz w:val="20"/>
+          <w:szCs w:val="20"/>
+        </w:rPr>
+      </w:pPr>
+      <w:r>
+        <w:rPr>
+          <w:sz w:val="20"/>
+          <w:szCs w:val="20"/>
+        </w:rPr>
+        <w:t xml:space="preserve">Describe how relevant US and State laws impact data ownership and legal issues relevant to security </w:t>
+      </w:r>
+    </w:p>
+    <w:bookmarkEnd w:id="0"/>
+    <w:bookmarkEnd w:id="1"/>
+    <w:p/>
     <w:p/>
     <w:p/>
     <w:p/>
@@ -408,7 +441,7 @@
       </w:r>
     </w:p>
     <w:sectPr>
-      <w:footerReference w:type="default" r:id="rId6"/>
+      <w:footerReference w:type="default" r:id="rId7"/>
       <w:pgSz w:w="12240" w:h="15840"/>
       <w:pgMar w:top="1008" w:right="1008" w:bottom="1008" w:left="1008" w:header="720" w:footer="720" w:gutter="0"/>
       <w:cols w:space="720"/>
@@ -481,6 +514,219 @@
     </w:p>
   </w:footnote>
 </w:footnotes>
+</file>
+
+<file path=word/numbering.xml><?xml version="1.0" encoding="utf-8"?>
+<w:numbering xmlns:wpc="http://schemas.microsoft.com/office/word/2010/wordprocessingCanvas" xmlns:cx="http://schemas.microsoft.com/office/drawing/2014/chartex" xmlns:cx1="http://schemas.microsoft.com/office/drawing/2015/9/8/chartex" xmlns:cx2="http://schemas.microsoft.com/office/drawing/2015/10/21/chartex" xmlns:cx3="http://schemas.microsoft.com/office/drawing/2016/5/9/chartex" xmlns:cx4="http://schemas.microsoft.com/office/drawing/2016/5/10/chartex" xmlns:cx5="http://schemas.microsoft.com/office/drawing/2016/5/11/chartex" xmlns:cx6="http://schemas.microsoft.com/office/drawing/2016/5/12/chartex" xmlns:cx7="http://schemas.microsoft.com/office/drawing/2016/5/13/chartex" xmlns:cx8="http://schemas.microsoft.com/office/drawing/2016/5/14/chartex" xmlns:mc="http://schemas.openxmlformats.org/markup-compatibility/2006" xmlns:aink="http://schemas.microsoft.com/office/drawing/2016/ink" xmlns:am3d="http://schemas.microsoft.com/office/drawing/2017/model3d" xmlns:o="urn:schemas-microsoft-com:office:office" xmlns:r="http://schemas.openxmlformats.org/officeDocument/2006/relationships" xmlns:m="http://schemas.openxmlformats.org/officeDocument/2006/math" xmlns:v="urn:schemas-microsoft-com:vml" xmlns:wp14="http://schemas.microsoft.com/office/word/2010/wordprocessingDrawing" xmlns:wp="http://schemas.openxmlformats.org/drawingml/2006/wordprocessingDrawing" xmlns:w10="urn:schemas-microsoft-com:office:word" xmlns:w="http://schemas.openxmlformats.org/wordprocessingml/2006/main" xmlns:w14="http://schemas.microsoft.com/office/word/2010/wordml" xmlns:w15="http://schemas.microsoft.com/office/word/2012/wordml" xmlns:w16cid="http://schemas.microsoft.com/office/word/2016/wordml/cid" xmlns:w16se="http://schemas.microsoft.com/office/word/2015/wordml/symex" xmlns:wpg="http://schemas.microsoft.com/office/word/2010/wordprocessingGroup" xmlns:wpi="http://schemas.microsoft.com/office/word/2010/wordprocessingInk" xmlns:wne="http://schemas.microsoft.com/office/word/2006/wordml" xmlns:wps="http://schemas.microsoft.com/office/word/2010/wordprocessingShape" mc:Ignorable="w14 w15 w16se w16cid wp14">
+  <w:abstractNum w:abstractNumId="0" w15:restartNumberingAfterBreak="0">
+    <w:nsid w:val="10CA3D2E"/>
+    <w:multiLevelType w:val="hybridMultilevel"/>
+    <w:tmpl w:val="98183EA2"/>
+    <w:lvl w:ilvl="0" w:tplc="04090001">
+      <w:start w:val="1"/>
+      <w:numFmt w:val="bullet"/>
+      <w:lvlText w:val=""/>
+      <w:lvlJc w:val="left"/>
+      <w:pPr>
+        <w:ind w:left="720" w:hanging="360"/>
+      </w:pPr>
+      <w:rPr>
+        <w:rFonts w:ascii="Symbol" w:hAnsi="Symbol" w:hint="default"/>
+      </w:rPr>
+    </w:lvl>
+    <w:lvl w:ilvl="1" w:tplc="04090003" w:tentative="1">
+      <w:start w:val="1"/>
+      <w:numFmt w:val="bullet"/>
+      <w:lvlText w:val="o"/>
+      <w:lvlJc w:val="left"/>
+      <w:pPr>
+        <w:ind w:left="1440" w:hanging="360"/>
+      </w:pPr>
+      <w:rPr>
+        <w:rFonts w:ascii="Courier New" w:hAnsi="Courier New" w:cs="Courier New" w:hint="default"/>
+      </w:rPr>
+    </w:lvl>
+    <w:lvl w:ilvl="2" w:tplc="04090005" w:tentative="1">
+      <w:start w:val="1"/>
+      <w:numFmt w:val="bullet"/>
+      <w:lvlText w:val=""/>
+      <w:lvlJc w:val="left"/>
+      <w:pPr>
+        <w:ind w:left="2160" w:hanging="360"/>
+      </w:pPr>
+      <w:rPr>
+        <w:rFonts w:ascii="Wingdings" w:hAnsi="Wingdings" w:hint="default"/>
+      </w:rPr>
+    </w:lvl>
+    <w:lvl w:ilvl="3" w:tplc="04090001" w:tentative="1">
+      <w:start w:val="1"/>
+      <w:numFmt w:val="bullet"/>
+      <w:lvlText w:val=""/>
+      <w:lvlJc w:val="left"/>
+      <w:pPr>
+        <w:ind w:left="2880" w:hanging="360"/>
+      </w:pPr>
+      <w:rPr>
+        <w:rFonts w:ascii="Symbol" w:hAnsi="Symbol" w:hint="default"/>
+      </w:rPr>
+    </w:lvl>
+    <w:lvl w:ilvl="4" w:tplc="04090003" w:tentative="1">
+      <w:start w:val="1"/>
+      <w:numFmt w:val="bullet"/>
+      <w:lvlText w:val="o"/>
+      <w:lvlJc w:val="left"/>
+      <w:pPr>
+        <w:ind w:left="3600" w:hanging="360"/>
+      </w:pPr>
+      <w:rPr>
+        <w:rFonts w:ascii="Courier New" w:hAnsi="Courier New" w:cs="Courier New" w:hint="default"/>
+      </w:rPr>
+    </w:lvl>
+    <w:lvl w:ilvl="5" w:tplc="04090005" w:tentative="1">
+      <w:start w:val="1"/>
+      <w:numFmt w:val="bullet"/>
+      <w:lvlText w:val=""/>
+      <w:lvlJc w:val="left"/>
+      <w:pPr>
+        <w:ind w:left="4320" w:hanging="360"/>
+      </w:pPr>
+      <w:rPr>
+        <w:rFonts w:ascii="Wingdings" w:hAnsi="Wingdings" w:hint="default"/>
+      </w:rPr>
+    </w:lvl>
+    <w:lvl w:ilvl="6" w:tplc="04090001" w:tentative="1">
+      <w:start w:val="1"/>
+      <w:numFmt w:val="bullet"/>
+      <w:lvlText w:val=""/>
+      <w:lvlJc w:val="left"/>
+      <w:pPr>
+        <w:ind w:left="5040" w:hanging="360"/>
+      </w:pPr>
+      <w:rPr>
+        <w:rFonts w:ascii="Symbol" w:hAnsi="Symbol" w:hint="default"/>
+      </w:rPr>
+    </w:lvl>
+    <w:lvl w:ilvl="7" w:tplc="04090003" w:tentative="1">
+      <w:start w:val="1"/>
+      <w:numFmt w:val="bullet"/>
+      <w:lvlText w:val="o"/>
+      <w:lvlJc w:val="left"/>
+      <w:pPr>
+        <w:ind w:left="5760" w:hanging="360"/>
+      </w:pPr>
+      <w:rPr>
+        <w:rFonts w:ascii="Courier New" w:hAnsi="Courier New" w:cs="Courier New" w:hint="default"/>
+      </w:rPr>
+    </w:lvl>
+    <w:lvl w:ilvl="8" w:tplc="04090005" w:tentative="1">
+      <w:start w:val="1"/>
+      <w:numFmt w:val="bullet"/>
+      <w:lvlText w:val=""/>
+      <w:lvlJc w:val="left"/>
+      <w:pPr>
+        <w:ind w:left="6480" w:hanging="360"/>
+      </w:pPr>
+      <w:rPr>
+        <w:rFonts w:ascii="Wingdings" w:hAnsi="Wingdings" w:hint="default"/>
+      </w:rPr>
+    </w:lvl>
+  </w:abstractNum>
+  <w:abstractNum w:abstractNumId="1" w15:restartNumberingAfterBreak="0">
+    <w:nsid w:val="49440AE2"/>
+    <w:multiLevelType w:val="hybridMultilevel"/>
+    <w:tmpl w:val="09F6634E"/>
+    <w:lvl w:ilvl="0" w:tplc="0409000F">
+      <w:start w:val="1"/>
+      <w:numFmt w:val="decimal"/>
+      <w:lvlText w:val="%1."/>
+      <w:lvlJc w:val="left"/>
+      <w:pPr>
+        <w:ind w:left="720" w:hanging="360"/>
+      </w:pPr>
+      <w:rPr>
+        <w:rFonts w:hint="default"/>
+      </w:rPr>
+    </w:lvl>
+    <w:lvl w:ilvl="1" w:tplc="04090019" w:tentative="1">
+      <w:start w:val="1"/>
+      <w:numFmt w:val="lowerLetter"/>
+      <w:lvlText w:val="%2."/>
+      <w:lvlJc w:val="left"/>
+      <w:pPr>
+        <w:ind w:left="1440" w:hanging="360"/>
+      </w:pPr>
+    </w:lvl>
+    <w:lvl w:ilvl="2" w:tplc="0409001B" w:tentative="1">
+      <w:start w:val="1"/>
+      <w:numFmt w:val="lowerRoman"/>
+      <w:lvlText w:val="%3."/>
+      <w:lvlJc w:val="right"/>
+      <w:pPr>
+        <w:ind w:left="2160" w:hanging="180"/>
+      </w:pPr>
+    </w:lvl>
+    <w:lvl w:ilvl="3" w:tplc="0409000F" w:tentative="1">
+      <w:start w:val="1"/>
+      <w:numFmt w:val="decimal"/>
+      <w:lvlText w:val="%4."/>
+      <w:lvlJc w:val="left"/>
+      <w:pPr>
+        <w:ind w:left="2880" w:hanging="360"/>
+      </w:pPr>
+    </w:lvl>
+    <w:lvl w:ilvl="4" w:tplc="04090019" w:tentative="1">
+      <w:start w:val="1"/>
+      <w:numFmt w:val="lowerLetter"/>
+      <w:lvlText w:val="%5."/>
+      <w:lvlJc w:val="left"/>
+      <w:pPr>
+        <w:ind w:left="3600" w:hanging="360"/>
+      </w:pPr>
+    </w:lvl>
+    <w:lvl w:ilvl="5" w:tplc="0409001B" w:tentative="1">
+      <w:start w:val="1"/>
+      <w:numFmt w:val="lowerRoman"/>
+      <w:lvlText w:val="%6."/>
+      <w:lvlJc w:val="right"/>
+      <w:pPr>
+        <w:ind w:left="4320" w:hanging="180"/>
+      </w:pPr>
+    </w:lvl>
+    <w:lvl w:ilvl="6" w:tplc="0409000F" w:tentative="1">
+      <w:start w:val="1"/>
+      <w:numFmt w:val="decimal"/>
+      <w:lvlText w:val="%7."/>
+      <w:lvlJc w:val="left"/>
+      <w:pPr>
+        <w:ind w:left="5040" w:hanging="360"/>
+      </w:pPr>
+    </w:lvl>
+    <w:lvl w:ilvl="7" w:tplc="04090019" w:tentative="1">
+      <w:start w:val="1"/>
+      <w:numFmt w:val="lowerLetter"/>
+      <w:lvlText w:val="%8."/>
+      <w:lvlJc w:val="left"/>
+      <w:pPr>
+        <w:ind w:left="5760" w:hanging="360"/>
+      </w:pPr>
+    </w:lvl>
+    <w:lvl w:ilvl="8" w:tplc="0409001B" w:tentative="1">
+      <w:start w:val="1"/>
+      <w:numFmt w:val="lowerRoman"/>
+      <w:lvlText w:val="%9."/>
+      <w:lvlJc w:val="right"/>
+      <w:pPr>
+        <w:ind w:left="6480" w:hanging="180"/>
+      </w:pPr>
+    </w:lvl>
+  </w:abstractNum>
+  <w:num w:numId="1">
+    <w:abstractNumId w:val="0"/>
+  </w:num>
+  <w:num w:numId="2">
+    <w:abstractNumId w:val="1"/>
+  </w:num>
+</w:numbering>
 </file>
 
 <file path=word/styles.xml><?xml version="1.0" encoding="utf-8"?>
@@ -602,6 +848,7 @@
     <w:lsdException w:name="HTML Sample" w:semiHidden="1" w:unhideWhenUsed="1"/>
     <w:lsdException w:name="HTML Typewriter" w:semiHidden="1" w:unhideWhenUsed="1"/>
     <w:lsdException w:name="HTML Variable" w:semiHidden="1" w:unhideWhenUsed="1"/>
+    <w:lsdException w:name="Normal Table" w:semiHidden="1" w:unhideWhenUsed="1"/>
     <w:lsdException w:name="annotation subject" w:semiHidden="1" w:unhideWhenUsed="1"/>
     <w:lsdException w:name="No List" w:semiHidden="1" w:unhideWhenUsed="1"/>
     <w:lsdException w:name="Outline List 1" w:semiHidden="1" w:unhideWhenUsed="1"/>
@@ -648,8 +895,10 @@
     <w:lsdException w:name="Table Subtle 2" w:semiHidden="1" w:unhideWhenUsed="1"/>
     <w:lsdException w:name="Table Web 1" w:semiHidden="1" w:unhideWhenUsed="1"/>
     <w:lsdException w:name="Table Web 2" w:semiHidden="1" w:unhideWhenUsed="1"/>
+    <w:lsdException w:name="Table Web 3" w:semiHidden="1" w:unhideWhenUsed="1"/>
     <w:lsdException w:name="Balloon Text" w:semiHidden="1" w:unhideWhenUsed="1"/>
     <w:lsdException w:name="Table Grid" w:uiPriority="39"/>
+    <w:lsdException w:name="Table Theme" w:semiHidden="1" w:unhideWhenUsed="1"/>
     <w:lsdException w:name="Placeholder Text" w:semiHidden="1"/>
     <w:lsdException w:name="No Spacing" w:uiPriority="1" w:qFormat="1"/>
     <w:lsdException w:name="Light Shading" w:uiPriority="60"/>

</xml_diff>